<commit_message>
📝 updated analysis file
</commit_message>
<xml_diff>
--- a/phases/analysis/analysis.docx
+++ b/phases/analysis/analysis.docx
@@ -87,13 +87,16 @@
       <w:proofErr w:type="spellStart"/>
       <w:proofErr w:type="gramStart"/>
       <w:r>
-        <w:t>self.tool</w:t>
-      </w:r>
+        <w:t>self.</w:t>
+      </w:r>
+      <w:r>
+        <w:t>ownedT</w:t>
+      </w:r>
+      <w:r>
+        <w:t>ool.ownerUID</w:t>
+      </w:r>
+      <w:proofErr w:type="spellEnd"/>
       <w:proofErr w:type="gramEnd"/>
-      <w:r>
-        <w:t>.ownerUID</w:t>
-      </w:r>
-      <w:proofErr w:type="spellEnd"/>
     </w:p>
     <w:p>
       <w:pPr>
@@ -1521,19 +1524,7 @@
         <w:rPr>
           <w:rStyle w:val="Emphasis"/>
         </w:rPr>
-        <w:t xml:space="preserve">rent.ID will </w:t>
-      </w:r>
-      <w:r>
-        <w:rPr>
-          <w:rStyle w:val="Emphasis"/>
-        </w:rPr>
-        <w:t>become</w:t>
-      </w:r>
-      <w:r>
-        <w:rPr>
-          <w:rStyle w:val="Emphasis"/>
-        </w:rPr>
-        <w:t xml:space="preserve"> unique identifier</w:t>
+        <w:t>rent.ID will become unique identifier</w:t>
       </w:r>
     </w:p>
     <w:p>
@@ -1557,24 +1548,172 @@
         <w:rPr>
           <w:rStyle w:val="Emphasis"/>
         </w:rPr>
+        <w:t xml:space="preserve"> will become tool.ID</w:t>
+      </w:r>
+    </w:p>
+    <w:p>
+      <w:pPr>
+        <w:pStyle w:val="ListParagraph"/>
+        <w:rPr>
+          <w:rStyle w:val="Emphasis"/>
+        </w:rPr>
+      </w:pPr>
+      <w:proofErr w:type="spellStart"/>
+      <w:proofErr w:type="gramStart"/>
+      <w:r>
+        <w:rPr>
+          <w:rStyle w:val="Emphasis"/>
+        </w:rPr>
+        <w:t>rent.requestID</w:t>
+      </w:r>
+      <w:proofErr w:type="spellEnd"/>
+      <w:proofErr w:type="gramEnd"/>
+      <w:r>
+        <w:rPr>
+          <w:rStyle w:val="Emphasis"/>
+        </w:rPr>
+        <w:t xml:space="preserve"> will become </w:t>
+      </w:r>
+      <w:proofErr w:type="spellStart"/>
+      <w:r>
+        <w:rPr>
+          <w:rStyle w:val="Emphasis"/>
+        </w:rPr>
+        <w:t>tool.acceptedRequestID</w:t>
+      </w:r>
+      <w:proofErr w:type="spellEnd"/>
+    </w:p>
+    <w:p>
+      <w:pPr>
+        <w:pStyle w:val="ListParagraph"/>
+        <w:rPr>
+          <w:rStyle w:val="Emphasis"/>
+        </w:rPr>
+      </w:pPr>
+      <w:proofErr w:type="spellStart"/>
+      <w:proofErr w:type="gramStart"/>
+      <w:r>
+        <w:rPr>
+          <w:rStyle w:val="Emphasis"/>
+        </w:rPr>
+        <w:t>r</w:t>
+      </w:r>
+      <w:r>
+        <w:rPr>
+          <w:rStyle w:val="Emphasis"/>
+        </w:rPr>
+        <w:t>ent.startTime</w:t>
+      </w:r>
+      <w:proofErr w:type="spellEnd"/>
+      <w:proofErr w:type="gramEnd"/>
+      <w:r>
+        <w:rPr>
+          <w:rStyle w:val="Emphasis"/>
+        </w:rPr>
+        <w:t xml:space="preserve"> </w:t>
+      </w:r>
+      <w:r>
+        <w:rPr>
+          <w:rStyle w:val="Emphasis"/>
+        </w:rPr>
+        <w:t>will become</w:t>
+      </w:r>
+      <w:r>
+        <w:rPr>
+          <w:rStyle w:val="Emphasis"/>
+        </w:rPr>
+        <w:t xml:space="preserve"> </w:t>
+      </w:r>
+      <w:proofErr w:type="spellStart"/>
+      <w:r>
+        <w:rPr>
+          <w:rStyle w:val="Emphasis"/>
+        </w:rPr>
+        <w:t>DateTime.now</w:t>
+      </w:r>
+      <w:proofErr w:type="spellEnd"/>
+      <w:r>
+        <w:rPr>
+          <w:rStyle w:val="Emphasis"/>
+        </w:rPr>
+        <w:t>()</w:t>
+      </w:r>
+    </w:p>
+    <w:p>
+      <w:pPr>
+        <w:pStyle w:val="ListParagraph"/>
+        <w:numPr>
+          <w:ilvl w:val="0"/>
+          <w:numId w:val="9"/>
+        </w:numPr>
+        <w:rPr>
+          <w:rStyle w:val="Emphasis"/>
+        </w:rPr>
+      </w:pPr>
+      <w:proofErr w:type="spellStart"/>
+      <w:proofErr w:type="gramStart"/>
+      <w:r>
+        <w:rPr>
+          <w:rStyle w:val="Emphasis"/>
+        </w:rPr>
+        <w:t>tool.currentRentID</w:t>
+      </w:r>
+      <w:proofErr w:type="spellEnd"/>
+      <w:proofErr w:type="gramEnd"/>
+      <w:r>
+        <w:rPr>
+          <w:rStyle w:val="Emphasis"/>
+        </w:rPr>
+        <w:t xml:space="preserve"> will become rent.ID</w:t>
+      </w:r>
+    </w:p>
+    <w:p>
+      <w:pPr>
+        <w:pStyle w:val="ListParagraph"/>
+        <w:numPr>
+          <w:ilvl w:val="0"/>
+          <w:numId w:val="9"/>
+        </w:numPr>
+        <w:rPr>
+          <w:rStyle w:val="Emphasis"/>
+        </w:rPr>
+      </w:pPr>
+      <w:proofErr w:type="spellStart"/>
+      <w:proofErr w:type="gramStart"/>
+      <w:r>
+        <w:rPr>
+          <w:rStyle w:val="Emphasis"/>
+        </w:rPr>
+        <w:t>tool.acceptedToolRequest.</w:t>
+      </w:r>
+      <w:r>
+        <w:rPr>
+          <w:rStyle w:val="Emphasis"/>
+        </w:rPr>
+        <w:t>rentID</w:t>
+      </w:r>
+      <w:proofErr w:type="spellEnd"/>
+      <w:proofErr w:type="gramEnd"/>
+      <w:r>
+        <w:rPr>
+          <w:rStyle w:val="Emphasis"/>
+        </w:rPr>
         <w:t xml:space="preserve"> will </w:t>
       </w:r>
       <w:r>
         <w:rPr>
           <w:rStyle w:val="Emphasis"/>
         </w:rPr>
-        <w:t>become</w:t>
-      </w:r>
-      <w:r>
-        <w:rPr>
-          <w:rStyle w:val="Emphasis"/>
-        </w:rPr>
-        <w:t xml:space="preserve"> tool.ID</w:t>
-      </w:r>
-    </w:p>
-    <w:p>
-      <w:pPr>
-        <w:pStyle w:val="ListParagraph"/>
+        <w:t>rent.ID</w:t>
+      </w:r>
+    </w:p>
+    <w:p>
+      <w:pPr>
+        <w:pStyle w:val="ListParagraph"/>
+        <w:numPr>
+          <w:ilvl w:val="0"/>
+          <w:numId w:val="9"/>
+        </w:numPr>
         <w:rPr>
           <w:rStyle w:val="Emphasis"/>
         </w:rPr>
@@ -1585,7 +1724,7 @@
         <w:rPr>
           <w:rStyle w:val="Emphasis"/>
         </w:rPr>
-        <w:t>rent.requestID</w:t>
+        <w:t>tool.acceptedToolRequest.isRented</w:t>
       </w:r>
       <w:proofErr w:type="spellEnd"/>
       <w:proofErr w:type="gramEnd"/>
@@ -1593,111 +1732,7 @@
         <w:rPr>
           <w:rStyle w:val="Emphasis"/>
         </w:rPr>
-        <w:t xml:space="preserve"> will </w:t>
-      </w:r>
-      <w:r>
-        <w:rPr>
-          <w:rStyle w:val="Emphasis"/>
-        </w:rPr>
-        <w:t>become</w:t>
-      </w:r>
-      <w:r>
-        <w:rPr>
-          <w:rStyle w:val="Emphasis"/>
-        </w:rPr>
-        <w:t xml:space="preserve"> </w:t>
-      </w:r>
-      <w:proofErr w:type="spellStart"/>
-      <w:r>
-        <w:rPr>
-          <w:rStyle w:val="Emphasis"/>
-        </w:rPr>
-        <w:t>tool.acceptedRequestID</w:t>
-      </w:r>
-      <w:proofErr w:type="spellEnd"/>
-    </w:p>
-    <w:p>
-      <w:pPr>
-        <w:pStyle w:val="ListParagraph"/>
-        <w:rPr>
-          <w:rStyle w:val="Emphasis"/>
-        </w:rPr>
-      </w:pPr>
-      <w:proofErr w:type="spellStart"/>
-      <w:proofErr w:type="gramStart"/>
-      <w:r>
-        <w:rPr>
-          <w:rStyle w:val="Emphasis"/>
-        </w:rPr>
-        <w:t>r</w:t>
-      </w:r>
-      <w:r>
-        <w:rPr>
-          <w:rStyle w:val="Emphasis"/>
-        </w:rPr>
-        <w:t>ent.startTime</w:t>
-      </w:r>
-      <w:proofErr w:type="spellEnd"/>
-      <w:proofErr w:type="gramEnd"/>
-      <w:r>
-        <w:rPr>
-          <w:rStyle w:val="Emphasis"/>
-        </w:rPr>
-        <w:t xml:space="preserve"> </w:t>
-      </w:r>
-      <w:r>
-        <w:rPr>
-          <w:rStyle w:val="Emphasis"/>
-        </w:rPr>
-        <w:t>will become</w:t>
-      </w:r>
-      <w:r>
-        <w:rPr>
-          <w:rStyle w:val="Emphasis"/>
-        </w:rPr>
-        <w:t xml:space="preserve"> </w:t>
-      </w:r>
-      <w:proofErr w:type="spellStart"/>
-      <w:r>
-        <w:rPr>
-          <w:rStyle w:val="Emphasis"/>
-        </w:rPr>
-        <w:t>DateTime.now</w:t>
-      </w:r>
-      <w:proofErr w:type="spellEnd"/>
-      <w:r>
-        <w:rPr>
-          <w:rStyle w:val="Emphasis"/>
-        </w:rPr>
-        <w:t>()</w:t>
-      </w:r>
-    </w:p>
-    <w:p>
-      <w:pPr>
-        <w:pStyle w:val="ListParagraph"/>
-        <w:numPr>
-          <w:ilvl w:val="0"/>
-          <w:numId w:val="9"/>
-        </w:numPr>
-        <w:rPr>
-          <w:rStyle w:val="Emphasis"/>
-        </w:rPr>
-      </w:pPr>
-      <w:proofErr w:type="spellStart"/>
-      <w:proofErr w:type="gramStart"/>
-      <w:r>
-        <w:rPr>
-          <w:rStyle w:val="Emphasis"/>
-        </w:rPr>
-        <w:t>tool.currentRentID</w:t>
-      </w:r>
-      <w:proofErr w:type="spellEnd"/>
-      <w:proofErr w:type="gramEnd"/>
-      <w:r>
-        <w:rPr>
-          <w:rStyle w:val="Emphasis"/>
-        </w:rPr>
-        <w:t xml:space="preserve"> will become rent.ID</w:t>
+        <w:t xml:space="preserve"> will become true</w:t>
       </w:r>
     </w:p>
     <w:p>
@@ -1920,21 +1955,7 @@
           <w:b/>
           <w:bCs/>
         </w:rPr>
-        <w:t>P</w:t>
-      </w:r>
-      <w:r>
-        <w:rPr>
-          <w:b/>
-          <w:bCs/>
-        </w:rPr>
-        <w:t>re</w:t>
-      </w:r>
-      <w:r>
-        <w:rPr>
-          <w:b/>
-          <w:bCs/>
-        </w:rPr>
-        <w:t>:</w:t>
+        <w:t>Pre:</w:t>
       </w:r>
     </w:p>
     <w:p>
@@ -2231,19 +2252,8 @@
         <w:rPr>
           <w:rStyle w:val="Emphasis"/>
         </w:rPr>
-        <w:t>if the operation succeeded the ToolRequest</w:t>
-      </w:r>
-      <w:r>
-        <w:rPr>
-          <w:rStyle w:val="Emphasis"/>
-        </w:rPr>
-        <w:t xml:space="preserve"> </w:t>
-      </w:r>
-      <w:r>
-        <w:rPr>
-          <w:rStyle w:val="Emphasis"/>
-        </w:rPr>
-        <w:t>object’s document-reference will be returned.</w:t>
+        <w:lastRenderedPageBreak/>
+        <w:t>if the operation succeeded the ToolRequest object’s document-reference will be returned.</w:t>
       </w:r>
     </w:p>
     <w:p>
@@ -2273,6 +2283,919 @@
         </w:rPr>
       </w:pPr>
       <w:r>
+        <w:t>---------------------------------------------------------</w:t>
+      </w:r>
+    </w:p>
+    <w:p>
+      <w:pPr>
+        <w:rPr>
+          <w:rStyle w:val="Emphasis"/>
+          <w:i w:val="0"/>
+          <w:iCs w:val="0"/>
+        </w:rPr>
+      </w:pPr>
+      <w:r>
+        <w:rPr>
+          <w:rStyle w:val="Emphasis"/>
+          <w:b/>
+          <w:bCs/>
+          <w:i w:val="0"/>
+          <w:iCs w:val="0"/>
+        </w:rPr>
+        <w:t>Context</w:t>
+      </w:r>
+      <w:r>
+        <w:rPr>
+          <w:rStyle w:val="Emphasis"/>
+          <w:i w:val="0"/>
+          <w:iCs w:val="0"/>
+        </w:rPr>
+        <w:t xml:space="preserve"> </w:t>
+      </w:r>
+      <w:proofErr w:type="gramStart"/>
+      <w:r>
+        <w:rPr>
+          <w:rStyle w:val="Emphasis"/>
+        </w:rPr>
+        <w:t>Tool</w:t>
+      </w:r>
+      <w:r>
+        <w:rPr>
+          <w:rStyle w:val="Emphasis"/>
+        </w:rPr>
+        <w:t>R</w:t>
+      </w:r>
+      <w:r>
+        <w:rPr>
+          <w:rStyle w:val="Emphasis"/>
+        </w:rPr>
+        <w:t>equest</w:t>
+      </w:r>
+      <w:r>
+        <w:rPr>
+          <w:rStyle w:val="Emphasis"/>
+        </w:rPr>
+        <w:t>::</w:t>
+      </w:r>
+      <w:proofErr w:type="gramEnd"/>
+      <w:r>
+        <w:rPr>
+          <w:rStyle w:val="Emphasis"/>
+        </w:rPr>
+        <w:t xml:space="preserve"> </w:t>
+      </w:r>
+      <w:r>
+        <w:rPr>
+          <w:rStyle w:val="Emphasis"/>
+        </w:rPr>
+        <w:t>edit(</w:t>
+      </w:r>
+      <w:proofErr w:type="spellStart"/>
+      <w:r>
+        <w:rPr>
+          <w:rStyle w:val="Emphasis"/>
+        </w:rPr>
+        <w:t>numOfDays</w:t>
+      </w:r>
+      <w:proofErr w:type="spellEnd"/>
+      <w:r>
+        <w:rPr>
+          <w:rStyle w:val="Emphasis"/>
+        </w:rPr>
+        <w:t xml:space="preserve">: Integer, </w:t>
+      </w:r>
+      <w:proofErr w:type="spellStart"/>
+      <w:r>
+        <w:rPr>
+          <w:rStyle w:val="Emphasis"/>
+        </w:rPr>
+        <w:t>rentPrice</w:t>
+      </w:r>
+      <w:proofErr w:type="spellEnd"/>
+      <w:r>
+        <w:rPr>
+          <w:rStyle w:val="Emphasis"/>
+        </w:rPr>
+        <w:t xml:space="preserve">: Double, </w:t>
+      </w:r>
+      <w:proofErr w:type="spellStart"/>
+      <w:r>
+        <w:rPr>
+          <w:rStyle w:val="Emphasis"/>
+        </w:rPr>
+        <w:t>insuranceAmount</w:t>
+      </w:r>
+      <w:proofErr w:type="spellEnd"/>
+      <w:r>
+        <w:rPr>
+          <w:rStyle w:val="Emphasis"/>
+        </w:rPr>
+        <w:t>: Double</w:t>
+      </w:r>
+      <w:r>
+        <w:rPr>
+          <w:rStyle w:val="Emphasis"/>
+        </w:rPr>
+        <w:t>)</w:t>
+      </w:r>
+    </w:p>
+    <w:p>
+      <w:pPr>
+        <w:rPr>
+          <w:b/>
+          <w:bCs/>
+        </w:rPr>
+      </w:pPr>
+      <w:r>
+        <w:rPr>
+          <w:b/>
+          <w:bCs/>
+        </w:rPr>
+        <w:t>Pre:</w:t>
+      </w:r>
+    </w:p>
+    <w:p>
+      <w:pPr>
+        <w:pStyle w:val="ListParagraph"/>
+        <w:numPr>
+          <w:ilvl w:val="0"/>
+          <w:numId w:val="9"/>
+        </w:numPr>
+        <w:rPr>
+          <w:rStyle w:val="Emphasis"/>
+        </w:rPr>
+      </w:pPr>
+      <w:proofErr w:type="spellStart"/>
+      <w:r>
+        <w:rPr>
+          <w:rStyle w:val="Emphasis"/>
+        </w:rPr>
+        <w:t>numOfDays</w:t>
+      </w:r>
+      <w:proofErr w:type="spellEnd"/>
+      <w:r>
+        <w:rPr>
+          <w:rStyle w:val="Emphasis"/>
+        </w:rPr>
+        <w:t xml:space="preserve"> &gt; 0</w:t>
+      </w:r>
+    </w:p>
+    <w:p>
+      <w:pPr>
+        <w:pStyle w:val="ListParagraph"/>
+        <w:numPr>
+          <w:ilvl w:val="0"/>
+          <w:numId w:val="9"/>
+        </w:numPr>
+        <w:rPr>
+          <w:rStyle w:val="Emphasis"/>
+        </w:rPr>
+      </w:pPr>
+      <w:proofErr w:type="spellStart"/>
+      <w:r>
+        <w:rPr>
+          <w:rStyle w:val="Emphasis"/>
+        </w:rPr>
+        <w:t>rentPrice</w:t>
+      </w:r>
+      <w:proofErr w:type="spellEnd"/>
+      <w:r>
+        <w:rPr>
+          <w:rStyle w:val="Emphasis"/>
+        </w:rPr>
+        <w:t xml:space="preserve"> &gt; 0</w:t>
+      </w:r>
+    </w:p>
+    <w:p>
+      <w:pPr>
+        <w:pStyle w:val="ListParagraph"/>
+        <w:numPr>
+          <w:ilvl w:val="0"/>
+          <w:numId w:val="9"/>
+        </w:numPr>
+        <w:rPr>
+          <w:rStyle w:val="Emphasis"/>
+        </w:rPr>
+      </w:pPr>
+      <w:proofErr w:type="spellStart"/>
+      <w:r>
+        <w:rPr>
+          <w:rStyle w:val="Emphasis"/>
+        </w:rPr>
+        <w:t>insuranceAmount</w:t>
+      </w:r>
+      <w:proofErr w:type="spellEnd"/>
+      <w:r>
+        <w:rPr>
+          <w:rStyle w:val="Emphasis"/>
+        </w:rPr>
+        <w:t xml:space="preserve"> &gt; 0</w:t>
+      </w:r>
+    </w:p>
+    <w:p>
+      <w:pPr>
+        <w:rPr>
+          <w:b/>
+          <w:bCs/>
+        </w:rPr>
+      </w:pPr>
+      <w:r>
+        <w:rPr>
+          <w:b/>
+          <w:bCs/>
+        </w:rPr>
+        <w:t>Post:</w:t>
+      </w:r>
+    </w:p>
+    <w:p>
+      <w:pPr>
+        <w:pStyle w:val="ListParagraph"/>
+        <w:numPr>
+          <w:ilvl w:val="0"/>
+          <w:numId w:val="6"/>
+        </w:numPr>
+        <w:rPr>
+          <w:rStyle w:val="Emphasis"/>
+        </w:rPr>
+      </w:pPr>
+      <w:r>
+        <w:rPr>
+          <w:rStyle w:val="Emphasis"/>
+        </w:rPr>
+        <w:t>the</w:t>
+      </w:r>
+      <w:r>
+        <w:rPr>
+          <w:rStyle w:val="Emphasis"/>
+        </w:rPr>
+        <w:t xml:space="preserve"> </w:t>
+      </w:r>
+      <w:r>
+        <w:rPr>
+          <w:rStyle w:val="Emphasis"/>
+        </w:rPr>
+        <w:t xml:space="preserve">ToolRequest </w:t>
+      </w:r>
+      <w:r>
+        <w:rPr>
+          <w:rStyle w:val="Emphasis"/>
+        </w:rPr>
+        <w:t xml:space="preserve">object will be </w:t>
+      </w:r>
+      <w:r>
+        <w:rPr>
+          <w:rStyle w:val="Emphasis"/>
+        </w:rPr>
+        <w:t>edited</w:t>
+      </w:r>
+      <w:r>
+        <w:rPr>
+          <w:rStyle w:val="Emphasis"/>
+        </w:rPr>
+        <w:t>.</w:t>
+      </w:r>
+    </w:p>
+    <w:p>
+      <w:pPr>
+        <w:pStyle w:val="ListParagraph"/>
+        <w:numPr>
+          <w:ilvl w:val="0"/>
+          <w:numId w:val="6"/>
+        </w:numPr>
+        <w:rPr>
+          <w:rStyle w:val="Emphasis"/>
+        </w:rPr>
+      </w:pPr>
+      <w:r>
+        <w:rPr>
+          <w:rStyle w:val="Emphasis"/>
+        </w:rPr>
+        <w:t xml:space="preserve">if the operation succeeded the </w:t>
+      </w:r>
+      <w:r>
+        <w:rPr>
+          <w:rStyle w:val="Emphasis"/>
+        </w:rPr>
+        <w:t xml:space="preserve">ToolRequest </w:t>
+      </w:r>
+      <w:r>
+        <w:rPr>
+          <w:rStyle w:val="Emphasis"/>
+        </w:rPr>
+        <w:t>object</w:t>
+      </w:r>
+      <w:r>
+        <w:rPr>
+          <w:rStyle w:val="Emphasis"/>
+        </w:rPr>
+        <w:t>’s</w:t>
+      </w:r>
+      <w:r>
+        <w:rPr>
+          <w:rStyle w:val="Emphasis"/>
+        </w:rPr>
+        <w:t xml:space="preserve"> document</w:t>
+      </w:r>
+      <w:r>
+        <w:rPr>
+          <w:rStyle w:val="Emphasis"/>
+        </w:rPr>
+        <w:t>-</w:t>
+      </w:r>
+      <w:r>
+        <w:rPr>
+          <w:rStyle w:val="Emphasis"/>
+        </w:rPr>
+        <w:t>reference will be returned.</w:t>
+      </w:r>
+    </w:p>
+    <w:p>
+      <w:pPr>
+        <w:pStyle w:val="ListParagraph"/>
+        <w:numPr>
+          <w:ilvl w:val="0"/>
+          <w:numId w:val="6"/>
+        </w:numPr>
+        <w:rPr>
+          <w:rStyle w:val="Emphasis"/>
+        </w:rPr>
+      </w:pPr>
+      <w:r>
+        <w:rPr>
+          <w:rStyle w:val="Emphasis"/>
+        </w:rPr>
+        <w:t>otherwise (if an error occurred) a string indicating the error will be returned.</w:t>
+      </w:r>
+    </w:p>
+    <w:p>
+      <w:r>
+        <w:t>---------------------------------------------------------</w:t>
+      </w:r>
+    </w:p>
+    <w:p>
+      <w:pPr>
+        <w:rPr>
+          <w:rStyle w:val="Emphasis"/>
+        </w:rPr>
+      </w:pPr>
+      <w:r>
+        <w:rPr>
+          <w:rStyle w:val="Emphasis"/>
+          <w:b/>
+          <w:bCs/>
+          <w:i w:val="0"/>
+          <w:iCs w:val="0"/>
+        </w:rPr>
+        <w:t>Context</w:t>
+      </w:r>
+      <w:r>
+        <w:rPr>
+          <w:rStyle w:val="Emphasis"/>
+          <w:i w:val="0"/>
+          <w:iCs w:val="0"/>
+        </w:rPr>
+        <w:t xml:space="preserve"> </w:t>
+      </w:r>
+      <w:proofErr w:type="gramStart"/>
+      <w:r>
+        <w:rPr>
+          <w:rStyle w:val="Emphasis"/>
+        </w:rPr>
+        <w:t>Tool::</w:t>
+      </w:r>
+      <w:proofErr w:type="gramEnd"/>
+      <w:r>
+        <w:rPr>
+          <w:rStyle w:val="Emphasis"/>
+        </w:rPr>
+        <w:t xml:space="preserve"> </w:t>
+      </w:r>
+      <w:proofErr w:type="spellStart"/>
+      <w:r>
+        <w:rPr>
+          <w:rStyle w:val="Emphasis"/>
+        </w:rPr>
+        <w:t>endRent</w:t>
+      </w:r>
+      <w:proofErr w:type="spellEnd"/>
+      <w:r>
+        <w:rPr>
+          <w:rStyle w:val="Emphasis"/>
+        </w:rPr>
+        <w:t>()</w:t>
+      </w:r>
+    </w:p>
+    <w:p>
+      <w:pPr>
+        <w:rPr>
+          <w:b/>
+          <w:bCs/>
+        </w:rPr>
+      </w:pPr>
+      <w:r>
+        <w:rPr>
+          <w:b/>
+          <w:bCs/>
+        </w:rPr>
+        <w:t>Pre:</w:t>
+      </w:r>
+      <w:r>
+        <w:rPr>
+          <w:b/>
+          <w:bCs/>
+        </w:rPr>
+        <w:t xml:space="preserve"> </w:t>
+      </w:r>
+    </w:p>
+    <w:p>
+      <w:pPr>
+        <w:pStyle w:val="ListParagraph"/>
+        <w:numPr>
+          <w:ilvl w:val="0"/>
+          <w:numId w:val="6"/>
+        </w:numPr>
+        <w:rPr>
+          <w:rStyle w:val="Emphasis"/>
+        </w:rPr>
+      </w:pPr>
+      <w:proofErr w:type="spellStart"/>
+      <w:r>
+        <w:rPr>
+          <w:rStyle w:val="Emphasis"/>
+        </w:rPr>
+        <w:t>currentRentID</w:t>
+      </w:r>
+      <w:proofErr w:type="spellEnd"/>
+      <w:r>
+        <w:rPr>
+          <w:rStyle w:val="Emphasis"/>
+        </w:rPr>
+        <w:t xml:space="preserve"> &lt;&gt; null (i.e., there should be a rent in progress)</w:t>
+      </w:r>
+    </w:p>
+    <w:p>
+      <w:pPr>
+        <w:rPr>
+          <w:b/>
+          <w:bCs/>
+        </w:rPr>
+      </w:pPr>
+      <w:r>
+        <w:rPr>
+          <w:b/>
+          <w:bCs/>
+        </w:rPr>
+        <w:t>Post:</w:t>
+      </w:r>
+    </w:p>
+    <w:p>
+      <w:pPr>
+        <w:pStyle w:val="ListParagraph"/>
+        <w:numPr>
+          <w:ilvl w:val="0"/>
+          <w:numId w:val="9"/>
+        </w:numPr>
+        <w:rPr>
+          <w:rStyle w:val="Emphasis"/>
+        </w:rPr>
+      </w:pPr>
+      <w:proofErr w:type="spellStart"/>
+      <w:proofErr w:type="gramStart"/>
+      <w:r>
+        <w:rPr>
+          <w:rStyle w:val="Emphasis"/>
+        </w:rPr>
+        <w:t>tool.currentRent.endTime</w:t>
+      </w:r>
+      <w:proofErr w:type="spellEnd"/>
+      <w:proofErr w:type="gramEnd"/>
+      <w:r>
+        <w:rPr>
+          <w:rStyle w:val="Emphasis"/>
+        </w:rPr>
+        <w:t xml:space="preserve"> will become </w:t>
+      </w:r>
+      <w:proofErr w:type="spellStart"/>
+      <w:r>
+        <w:rPr>
+          <w:rStyle w:val="Emphasis"/>
+        </w:rPr>
+        <w:t>DateTime.now</w:t>
+      </w:r>
+      <w:proofErr w:type="spellEnd"/>
+      <w:r>
+        <w:rPr>
+          <w:rStyle w:val="Emphasis"/>
+        </w:rPr>
+        <w:t>()</w:t>
+      </w:r>
+    </w:p>
+    <w:p>
+      <w:pPr>
+        <w:pStyle w:val="ListParagraph"/>
+        <w:numPr>
+          <w:ilvl w:val="0"/>
+          <w:numId w:val="9"/>
+        </w:numPr>
+        <w:rPr>
+          <w:rStyle w:val="Emphasis"/>
+        </w:rPr>
+      </w:pPr>
+      <w:proofErr w:type="spellStart"/>
+      <w:proofErr w:type="gramStart"/>
+      <w:r>
+        <w:rPr>
+          <w:rStyle w:val="Emphasis"/>
+        </w:rPr>
+        <w:t>tool.isAvailable</w:t>
+      </w:r>
+      <w:proofErr w:type="spellEnd"/>
+      <w:proofErr w:type="gramEnd"/>
+      <w:r>
+        <w:rPr>
+          <w:rStyle w:val="Emphasis"/>
+        </w:rPr>
+        <w:t xml:space="preserve"> will become true</w:t>
+      </w:r>
+    </w:p>
+    <w:p>
+      <w:pPr>
+        <w:pStyle w:val="ListParagraph"/>
+        <w:numPr>
+          <w:ilvl w:val="0"/>
+          <w:numId w:val="9"/>
+        </w:numPr>
+        <w:rPr>
+          <w:rStyle w:val="Emphasis"/>
+        </w:rPr>
+      </w:pPr>
+      <w:proofErr w:type="spellStart"/>
+      <w:proofErr w:type="gramStart"/>
+      <w:r>
+        <w:rPr>
+          <w:rStyle w:val="Emphasis"/>
+        </w:rPr>
+        <w:t>tool.currentRentID</w:t>
+      </w:r>
+      <w:proofErr w:type="spellEnd"/>
+      <w:proofErr w:type="gramEnd"/>
+      <w:r>
+        <w:rPr>
+          <w:rStyle w:val="Emphasis"/>
+        </w:rPr>
+        <w:t xml:space="preserve"> will become null</w:t>
+      </w:r>
+    </w:p>
+    <w:p>
+      <w:pPr>
+        <w:pStyle w:val="ListParagraph"/>
+        <w:numPr>
+          <w:ilvl w:val="0"/>
+          <w:numId w:val="9"/>
+        </w:numPr>
+        <w:rPr>
+          <w:rStyle w:val="Emphasis"/>
+        </w:rPr>
+      </w:pPr>
+      <w:proofErr w:type="spellStart"/>
+      <w:proofErr w:type="gramStart"/>
+      <w:r>
+        <w:rPr>
+          <w:rStyle w:val="Emphasis"/>
+        </w:rPr>
+        <w:t>tool.accepted</w:t>
+      </w:r>
+      <w:r>
+        <w:rPr>
+          <w:rStyle w:val="Emphasis"/>
+        </w:rPr>
+        <w:t>Tool</w:t>
+      </w:r>
+      <w:r>
+        <w:rPr>
+          <w:rStyle w:val="Emphasis"/>
+        </w:rPr>
+        <w:t>Request.isArchived</w:t>
+      </w:r>
+      <w:proofErr w:type="spellEnd"/>
+      <w:proofErr w:type="gramEnd"/>
+      <w:r>
+        <w:rPr>
+          <w:rStyle w:val="Emphasis"/>
+        </w:rPr>
+        <w:t xml:space="preserve"> will become true</w:t>
+      </w:r>
+    </w:p>
+    <w:p>
+      <w:pPr>
+        <w:pStyle w:val="ListParagraph"/>
+        <w:numPr>
+          <w:ilvl w:val="0"/>
+          <w:numId w:val="9"/>
+        </w:numPr>
+        <w:rPr>
+          <w:rStyle w:val="Emphasis"/>
+        </w:rPr>
+      </w:pPr>
+      <w:proofErr w:type="spellStart"/>
+      <w:proofErr w:type="gramStart"/>
+      <w:r>
+        <w:rPr>
+          <w:rStyle w:val="Emphasis"/>
+        </w:rPr>
+        <w:t>tool.accepted</w:t>
+      </w:r>
+      <w:r>
+        <w:rPr>
+          <w:rStyle w:val="Emphasis"/>
+        </w:rPr>
+        <w:t>Tool</w:t>
+      </w:r>
+      <w:r>
+        <w:rPr>
+          <w:rStyle w:val="Emphasis"/>
+        </w:rPr>
+        <w:t>Request.is</w:t>
+      </w:r>
+      <w:r>
+        <w:rPr>
+          <w:rStyle w:val="Emphasis"/>
+        </w:rPr>
+        <w:t>Rented</w:t>
+      </w:r>
+      <w:proofErr w:type="spellEnd"/>
+      <w:proofErr w:type="gramEnd"/>
+      <w:r>
+        <w:rPr>
+          <w:rStyle w:val="Emphasis"/>
+        </w:rPr>
+        <w:t xml:space="preserve"> will become </w:t>
+      </w:r>
+      <w:r>
+        <w:rPr>
+          <w:rStyle w:val="Emphasis"/>
+        </w:rPr>
+        <w:t>false</w:t>
+      </w:r>
+    </w:p>
+    <w:p>
+      <w:pPr>
+        <w:pStyle w:val="ListParagraph"/>
+        <w:numPr>
+          <w:ilvl w:val="0"/>
+          <w:numId w:val="9"/>
+        </w:numPr>
+        <w:rPr>
+          <w:rStyle w:val="Emphasis"/>
+        </w:rPr>
+      </w:pPr>
+      <w:proofErr w:type="spellStart"/>
+      <w:proofErr w:type="gramStart"/>
+      <w:r>
+        <w:rPr>
+          <w:rStyle w:val="Emphasis"/>
+        </w:rPr>
+        <w:t>tool.acceptedRequestID</w:t>
+      </w:r>
+      <w:proofErr w:type="spellEnd"/>
+      <w:proofErr w:type="gramEnd"/>
+      <w:r>
+        <w:rPr>
+          <w:rStyle w:val="Emphasis"/>
+        </w:rPr>
+        <w:t xml:space="preserve"> will become null</w:t>
+      </w:r>
+    </w:p>
+    <w:p>
+      <w:pPr>
+        <w:pStyle w:val="ListParagraph"/>
+        <w:numPr>
+          <w:ilvl w:val="0"/>
+          <w:numId w:val="9"/>
+        </w:numPr>
+        <w:rPr>
+          <w:rStyle w:val="Emphasis"/>
+        </w:rPr>
+      </w:pPr>
+      <w:r>
+        <w:rPr>
+          <w:rStyle w:val="Emphasis"/>
+        </w:rPr>
+        <w:t>if an error occurred a string indicating the error will be returned.</w:t>
+      </w:r>
+    </w:p>
+    <w:p>
+      <w:r>
+        <w:t>---------------------------------------------------------</w:t>
+      </w:r>
+    </w:p>
+    <w:p>
+      <w:pPr>
+        <w:rPr>
+          <w:rStyle w:val="Emphasis"/>
+          <w:i w:val="0"/>
+          <w:iCs w:val="0"/>
+        </w:rPr>
+      </w:pPr>
+      <w:r>
+        <w:rPr>
+          <w:rStyle w:val="Emphasis"/>
+          <w:b/>
+          <w:bCs/>
+          <w:i w:val="0"/>
+          <w:iCs w:val="0"/>
+        </w:rPr>
+        <w:t>Context</w:t>
+      </w:r>
+      <w:r>
+        <w:rPr>
+          <w:rStyle w:val="Emphasis"/>
+          <w:i w:val="0"/>
+          <w:iCs w:val="0"/>
+        </w:rPr>
+        <w:t xml:space="preserve"> </w:t>
+      </w:r>
+      <w:proofErr w:type="gramStart"/>
+      <w:r>
+        <w:rPr>
+          <w:rStyle w:val="Emphasis"/>
+        </w:rPr>
+        <w:t>User::</w:t>
+      </w:r>
+      <w:proofErr w:type="gramEnd"/>
+      <w:r>
+        <w:rPr>
+          <w:rStyle w:val="Emphasis"/>
+        </w:rPr>
+        <w:t xml:space="preserve"> </w:t>
+      </w:r>
+      <w:proofErr w:type="spellStart"/>
+      <w:r>
+        <w:rPr>
+          <w:rStyle w:val="Emphasis"/>
+        </w:rPr>
+        <w:t>addReview</w:t>
+      </w:r>
+      <w:proofErr w:type="spellEnd"/>
+      <w:r>
+        <w:rPr>
+          <w:rStyle w:val="Emphasis"/>
+        </w:rPr>
+        <w:t>()</w:t>
+      </w:r>
+    </w:p>
+    <w:p>
+      <w:pPr>
+        <w:rPr>
+          <w:b/>
+          <w:bCs/>
+        </w:rPr>
+      </w:pPr>
+      <w:r>
+        <w:rPr>
+          <w:b/>
+          <w:bCs/>
+        </w:rPr>
+        <w:t>Pre:</w:t>
+      </w:r>
+    </w:p>
+    <w:p>
+      <w:pPr>
+        <w:pStyle w:val="ListParagraph"/>
+        <w:numPr>
+          <w:ilvl w:val="0"/>
+          <w:numId w:val="9"/>
+        </w:numPr>
+        <w:rPr>
+          <w:rStyle w:val="Emphasis"/>
+        </w:rPr>
+      </w:pPr>
+      <w:proofErr w:type="spellStart"/>
+      <w:proofErr w:type="gramStart"/>
+      <w:r>
+        <w:rPr>
+          <w:rStyle w:val="Emphasis"/>
+        </w:rPr>
+        <w:t>user.hadAPreviousRent</w:t>
+      </w:r>
+      <w:proofErr w:type="spellEnd"/>
+      <w:proofErr w:type="gramEnd"/>
+      <w:r>
+        <w:rPr>
+          <w:rStyle w:val="Emphasis"/>
+        </w:rPr>
+        <w:t>(target) == true</w:t>
+      </w:r>
+    </w:p>
+    <w:p>
+      <w:pPr>
+        <w:rPr>
+          <w:b/>
+          <w:bCs/>
+        </w:rPr>
+      </w:pPr>
+      <w:r>
+        <w:rPr>
+          <w:b/>
+          <w:bCs/>
+        </w:rPr>
+        <w:t>Post:</w:t>
+      </w:r>
+    </w:p>
+    <w:p>
+      <w:pPr>
+        <w:pStyle w:val="ListParagraph"/>
+        <w:numPr>
+          <w:ilvl w:val="0"/>
+          <w:numId w:val="9"/>
+        </w:numPr>
+        <w:rPr>
+          <w:rStyle w:val="Emphasis"/>
+        </w:rPr>
+      </w:pPr>
+      <w:r>
+        <w:rPr>
+          <w:rStyle w:val="Emphasis"/>
+        </w:rPr>
+        <w:t>a new Review object, review, will be created</w:t>
+      </w:r>
+    </w:p>
+    <w:p>
+      <w:pPr>
+        <w:pStyle w:val="ListParagraph"/>
+        <w:numPr>
+          <w:ilvl w:val="0"/>
+          <w:numId w:val="9"/>
+        </w:numPr>
+        <w:rPr>
+          <w:rStyle w:val="Emphasis"/>
+        </w:rPr>
+      </w:pPr>
+      <w:r>
+        <w:rPr>
+          <w:rStyle w:val="Emphasis"/>
+        </w:rPr>
+        <w:t>review will be linked to user</w:t>
+      </w:r>
+    </w:p>
+    <w:p>
+      <w:pPr>
+        <w:pStyle w:val="ListParagraph"/>
+        <w:numPr>
+          <w:ilvl w:val="0"/>
+          <w:numId w:val="9"/>
+        </w:numPr>
+        <w:rPr>
+          <w:rStyle w:val="Emphasis"/>
+        </w:rPr>
+      </w:pPr>
+      <w:r>
+        <w:rPr>
+          <w:rStyle w:val="Emphasis"/>
+        </w:rPr>
+        <w:t>review will be linked to target</w:t>
+      </w:r>
+    </w:p>
+    <w:p>
+      <w:pPr>
+        <w:pStyle w:val="ListParagraph"/>
+        <w:numPr>
+          <w:ilvl w:val="0"/>
+          <w:numId w:val="9"/>
+        </w:numPr>
+        <w:spacing w:line="256" w:lineRule="auto"/>
+        <w:rPr>
+          <w:rStyle w:val="Emphasis"/>
+        </w:rPr>
+      </w:pPr>
+      <w:r>
+        <w:rPr>
+          <w:rStyle w:val="Emphasis"/>
+        </w:rPr>
+        <w:t>if the operation succeeded the Review object’s document-reference will be returned.</w:t>
+      </w:r>
+    </w:p>
+    <w:p>
+      <w:pPr>
+        <w:pStyle w:val="ListParagraph"/>
+        <w:numPr>
+          <w:ilvl w:val="0"/>
+          <w:numId w:val="9"/>
+        </w:numPr>
+        <w:spacing w:line="256" w:lineRule="auto"/>
+        <w:rPr>
+          <w:rStyle w:val="Emphasis"/>
+        </w:rPr>
+      </w:pPr>
+      <w:r>
+        <w:rPr>
+          <w:rStyle w:val="Emphasis"/>
+        </w:rPr>
+        <w:t>otherwise (if an error occurred) a string indicating the error will be returned.</w:t>
+      </w:r>
+    </w:p>
+    <w:p>
+      <w:r>
         <w:lastRenderedPageBreak/>
         <w:t>---------------------------------------------------------</w:t>
       </w:r>
@@ -2281,26 +3204,24 @@
       <w:pPr>
         <w:rPr>
           <w:rStyle w:val="Emphasis"/>
+        </w:rPr>
+      </w:pPr>
+      <w:r>
+        <w:rPr>
+          <w:rStyle w:val="Emphasis"/>
+          <w:b/>
+          <w:bCs/>
           <w:i w:val="0"/>
           <w:iCs w:val="0"/>
         </w:rPr>
-      </w:pPr>
-      <w:r>
-        <w:rPr>
-          <w:rStyle w:val="Emphasis"/>
-          <w:b/>
-          <w:bCs/>
+        <w:t>Context</w:t>
+      </w:r>
+      <w:r>
+        <w:rPr>
+          <w:rStyle w:val="Emphasis"/>
           <w:i w:val="0"/>
           <w:iCs w:val="0"/>
         </w:rPr>
-        <w:t>Context</w:t>
-      </w:r>
-      <w:r>
-        <w:rPr>
-          <w:rStyle w:val="Emphasis"/>
-          <w:i w:val="0"/>
-          <w:iCs w:val="0"/>
-        </w:rPr>
         <w:t xml:space="preserve"> </w:t>
       </w:r>
       <w:proofErr w:type="gramStart"/>
@@ -2308,31 +3229,7 @@
         <w:rPr>
           <w:rStyle w:val="Emphasis"/>
         </w:rPr>
-        <w:t>T</w:t>
-      </w:r>
-      <w:r>
-        <w:rPr>
-          <w:rStyle w:val="Emphasis"/>
-        </w:rPr>
-        <w:t>ool</w:t>
-      </w:r>
-      <w:r>
-        <w:rPr>
-          <w:rStyle w:val="Emphasis"/>
-        </w:rPr>
-        <w:t>R</w:t>
-      </w:r>
-      <w:r>
-        <w:rPr>
-          <w:rStyle w:val="Emphasis"/>
-        </w:rPr>
-        <w:t>equest</w:t>
-      </w:r>
-      <w:r>
-        <w:rPr>
-          <w:rStyle w:val="Emphasis"/>
-        </w:rPr>
-        <w:t>::</w:t>
+        <w:t>User::</w:t>
       </w:r>
       <w:proofErr w:type="gramEnd"/>
       <w:r>
@@ -2345,919 +3242,6 @@
         <w:rPr>
           <w:rStyle w:val="Emphasis"/>
         </w:rPr>
-        <w:t>edit(</w:t>
-      </w:r>
-      <w:proofErr w:type="spellStart"/>
-      <w:r>
-        <w:rPr>
-          <w:rStyle w:val="Emphasis"/>
-        </w:rPr>
-        <w:t>numOfDays</w:t>
-      </w:r>
-      <w:proofErr w:type="spellEnd"/>
-      <w:r>
-        <w:rPr>
-          <w:rStyle w:val="Emphasis"/>
-        </w:rPr>
-        <w:t xml:space="preserve">: Integer, </w:t>
-      </w:r>
-      <w:proofErr w:type="spellStart"/>
-      <w:r>
-        <w:rPr>
-          <w:rStyle w:val="Emphasis"/>
-        </w:rPr>
-        <w:t>rentPrice</w:t>
-      </w:r>
-      <w:proofErr w:type="spellEnd"/>
-      <w:r>
-        <w:rPr>
-          <w:rStyle w:val="Emphasis"/>
-        </w:rPr>
-        <w:t xml:space="preserve">: Double, </w:t>
-      </w:r>
-      <w:proofErr w:type="spellStart"/>
-      <w:r>
-        <w:rPr>
-          <w:rStyle w:val="Emphasis"/>
-        </w:rPr>
-        <w:t>insuranceAmount</w:t>
-      </w:r>
-      <w:proofErr w:type="spellEnd"/>
-      <w:r>
-        <w:rPr>
-          <w:rStyle w:val="Emphasis"/>
-        </w:rPr>
-        <w:t>: Double</w:t>
-      </w:r>
-      <w:r>
-        <w:rPr>
-          <w:rStyle w:val="Emphasis"/>
-        </w:rPr>
-        <w:t>)</w:t>
-      </w:r>
-    </w:p>
-    <w:p>
-      <w:pPr>
-        <w:rPr>
-          <w:b/>
-          <w:bCs/>
-        </w:rPr>
-      </w:pPr>
-      <w:r>
-        <w:rPr>
-          <w:b/>
-          <w:bCs/>
-        </w:rPr>
-        <w:t>Pre:</w:t>
-      </w:r>
-    </w:p>
-    <w:p>
-      <w:pPr>
-        <w:pStyle w:val="ListParagraph"/>
-        <w:numPr>
-          <w:ilvl w:val="0"/>
-          <w:numId w:val="9"/>
-        </w:numPr>
-        <w:rPr>
-          <w:rStyle w:val="Emphasis"/>
-        </w:rPr>
-      </w:pPr>
-      <w:proofErr w:type="spellStart"/>
-      <w:r>
-        <w:rPr>
-          <w:rStyle w:val="Emphasis"/>
-        </w:rPr>
-        <w:t>numOfDays</w:t>
-      </w:r>
-      <w:proofErr w:type="spellEnd"/>
-      <w:r>
-        <w:rPr>
-          <w:rStyle w:val="Emphasis"/>
-        </w:rPr>
-        <w:t xml:space="preserve"> &gt; 0</w:t>
-      </w:r>
-    </w:p>
-    <w:p>
-      <w:pPr>
-        <w:pStyle w:val="ListParagraph"/>
-        <w:numPr>
-          <w:ilvl w:val="0"/>
-          <w:numId w:val="9"/>
-        </w:numPr>
-        <w:rPr>
-          <w:rStyle w:val="Emphasis"/>
-        </w:rPr>
-      </w:pPr>
-      <w:proofErr w:type="spellStart"/>
-      <w:r>
-        <w:rPr>
-          <w:rStyle w:val="Emphasis"/>
-        </w:rPr>
-        <w:t>rentPrice</w:t>
-      </w:r>
-      <w:proofErr w:type="spellEnd"/>
-      <w:r>
-        <w:rPr>
-          <w:rStyle w:val="Emphasis"/>
-        </w:rPr>
-        <w:t xml:space="preserve"> &gt; 0</w:t>
-      </w:r>
-    </w:p>
-    <w:p>
-      <w:pPr>
-        <w:pStyle w:val="ListParagraph"/>
-        <w:numPr>
-          <w:ilvl w:val="0"/>
-          <w:numId w:val="9"/>
-        </w:numPr>
-        <w:rPr>
-          <w:rStyle w:val="Emphasis"/>
-        </w:rPr>
-      </w:pPr>
-      <w:proofErr w:type="spellStart"/>
-      <w:r>
-        <w:rPr>
-          <w:rStyle w:val="Emphasis"/>
-        </w:rPr>
-        <w:t>insuranceAmount</w:t>
-      </w:r>
-      <w:proofErr w:type="spellEnd"/>
-      <w:r>
-        <w:rPr>
-          <w:rStyle w:val="Emphasis"/>
-        </w:rPr>
-        <w:t xml:space="preserve"> &gt; 0</w:t>
-      </w:r>
-    </w:p>
-    <w:p>
-      <w:pPr>
-        <w:rPr>
-          <w:b/>
-          <w:bCs/>
-        </w:rPr>
-      </w:pPr>
-      <w:r>
-        <w:rPr>
-          <w:b/>
-          <w:bCs/>
-        </w:rPr>
-        <w:t>Post:</w:t>
-      </w:r>
-    </w:p>
-    <w:p>
-      <w:pPr>
-        <w:pStyle w:val="ListParagraph"/>
-        <w:numPr>
-          <w:ilvl w:val="0"/>
-          <w:numId w:val="6"/>
-        </w:numPr>
-        <w:rPr>
-          <w:rStyle w:val="Emphasis"/>
-        </w:rPr>
-      </w:pPr>
-      <w:r>
-        <w:rPr>
-          <w:rStyle w:val="Emphasis"/>
-        </w:rPr>
-        <w:t>the</w:t>
-      </w:r>
-      <w:r>
-        <w:rPr>
-          <w:rStyle w:val="Emphasis"/>
-        </w:rPr>
-        <w:t xml:space="preserve"> </w:t>
-      </w:r>
-      <w:r>
-        <w:rPr>
-          <w:rStyle w:val="Emphasis"/>
-        </w:rPr>
-        <w:t>ToolRequest</w:t>
-      </w:r>
-      <w:r>
-        <w:rPr>
-          <w:rStyle w:val="Emphasis"/>
-        </w:rPr>
-        <w:t xml:space="preserve"> </w:t>
-      </w:r>
-      <w:r>
-        <w:rPr>
-          <w:rStyle w:val="Emphasis"/>
-        </w:rPr>
-        <w:t xml:space="preserve">object will be </w:t>
-      </w:r>
-      <w:r>
-        <w:rPr>
-          <w:rStyle w:val="Emphasis"/>
-        </w:rPr>
-        <w:t>edited</w:t>
-      </w:r>
-      <w:r>
-        <w:rPr>
-          <w:rStyle w:val="Emphasis"/>
-        </w:rPr>
-        <w:t>.</w:t>
-      </w:r>
-    </w:p>
-    <w:p>
-      <w:pPr>
-        <w:pStyle w:val="ListParagraph"/>
-        <w:numPr>
-          <w:ilvl w:val="0"/>
-          <w:numId w:val="6"/>
-        </w:numPr>
-        <w:rPr>
-          <w:rStyle w:val="Emphasis"/>
-        </w:rPr>
-      </w:pPr>
-      <w:r>
-        <w:rPr>
-          <w:rStyle w:val="Emphasis"/>
-        </w:rPr>
-        <w:t xml:space="preserve">if the operation succeeded the </w:t>
-      </w:r>
-      <w:r>
-        <w:rPr>
-          <w:rStyle w:val="Emphasis"/>
-        </w:rPr>
-        <w:t xml:space="preserve">ToolRequest </w:t>
-      </w:r>
-      <w:r>
-        <w:rPr>
-          <w:rStyle w:val="Emphasis"/>
-        </w:rPr>
-        <w:t>object</w:t>
-      </w:r>
-      <w:r>
-        <w:rPr>
-          <w:rStyle w:val="Emphasis"/>
-        </w:rPr>
-        <w:t>’s</w:t>
-      </w:r>
-      <w:r>
-        <w:rPr>
-          <w:rStyle w:val="Emphasis"/>
-        </w:rPr>
-        <w:t xml:space="preserve"> document</w:t>
-      </w:r>
-      <w:r>
-        <w:rPr>
-          <w:rStyle w:val="Emphasis"/>
-        </w:rPr>
-        <w:t>-</w:t>
-      </w:r>
-      <w:r>
-        <w:rPr>
-          <w:rStyle w:val="Emphasis"/>
-        </w:rPr>
-        <w:t>reference will be returned.</w:t>
-      </w:r>
-    </w:p>
-    <w:p>
-      <w:pPr>
-        <w:pStyle w:val="ListParagraph"/>
-        <w:numPr>
-          <w:ilvl w:val="0"/>
-          <w:numId w:val="6"/>
-        </w:numPr>
-        <w:rPr>
-          <w:rStyle w:val="Emphasis"/>
-        </w:rPr>
-      </w:pPr>
-      <w:r>
-        <w:rPr>
-          <w:rStyle w:val="Emphasis"/>
-        </w:rPr>
-        <w:t>otherwise (if an error occurred) a string indicating the error will be returned.</w:t>
-      </w:r>
-    </w:p>
-    <w:p>
-      <w:r>
-        <w:t>---------------------------------------------------------</w:t>
-      </w:r>
-    </w:p>
-    <w:p>
-      <w:pPr>
-        <w:rPr>
-          <w:rStyle w:val="Emphasis"/>
-        </w:rPr>
-      </w:pPr>
-      <w:r>
-        <w:rPr>
-          <w:rStyle w:val="Emphasis"/>
-          <w:b/>
-          <w:bCs/>
-          <w:i w:val="0"/>
-          <w:iCs w:val="0"/>
-        </w:rPr>
-        <w:t>Context</w:t>
-      </w:r>
-      <w:r>
-        <w:rPr>
-          <w:rStyle w:val="Emphasis"/>
-          <w:i w:val="0"/>
-          <w:iCs w:val="0"/>
-        </w:rPr>
-        <w:t xml:space="preserve"> </w:t>
-      </w:r>
-      <w:proofErr w:type="gramStart"/>
-      <w:r>
-        <w:rPr>
-          <w:rStyle w:val="Emphasis"/>
-        </w:rPr>
-        <w:t>T</w:t>
-      </w:r>
-      <w:r>
-        <w:rPr>
-          <w:rStyle w:val="Emphasis"/>
-        </w:rPr>
-        <w:t>ool</w:t>
-      </w:r>
-      <w:r>
-        <w:rPr>
-          <w:rStyle w:val="Emphasis"/>
-        </w:rPr>
-        <w:t>::</w:t>
-      </w:r>
-      <w:proofErr w:type="gramEnd"/>
-      <w:r>
-        <w:rPr>
-          <w:rStyle w:val="Emphasis"/>
-        </w:rPr>
-        <w:t xml:space="preserve"> </w:t>
-      </w:r>
-      <w:proofErr w:type="spellStart"/>
-      <w:r>
-        <w:rPr>
-          <w:rStyle w:val="Emphasis"/>
-        </w:rPr>
-        <w:t>endRent</w:t>
-      </w:r>
-      <w:proofErr w:type="spellEnd"/>
-      <w:r>
-        <w:rPr>
-          <w:rStyle w:val="Emphasis"/>
-        </w:rPr>
-        <w:t>()</w:t>
-      </w:r>
-    </w:p>
-    <w:p>
-      <w:pPr>
-        <w:rPr>
-          <w:b/>
-          <w:bCs/>
-        </w:rPr>
-      </w:pPr>
-      <w:r>
-        <w:rPr>
-          <w:b/>
-          <w:bCs/>
-        </w:rPr>
-        <w:t>Pre:</w:t>
-      </w:r>
-      <w:r>
-        <w:rPr>
-          <w:b/>
-          <w:bCs/>
-        </w:rPr>
-        <w:t xml:space="preserve"> </w:t>
-      </w:r>
-    </w:p>
-    <w:p>
-      <w:pPr>
-        <w:pStyle w:val="ListParagraph"/>
-        <w:numPr>
-          <w:ilvl w:val="0"/>
-          <w:numId w:val="6"/>
-        </w:numPr>
-        <w:rPr>
-          <w:rStyle w:val="Emphasis"/>
-        </w:rPr>
-      </w:pPr>
-      <w:proofErr w:type="spellStart"/>
-      <w:r>
-        <w:rPr>
-          <w:rStyle w:val="Emphasis"/>
-        </w:rPr>
-        <w:t>currentRentID</w:t>
-      </w:r>
-      <w:proofErr w:type="spellEnd"/>
-      <w:r>
-        <w:rPr>
-          <w:rStyle w:val="Emphasis"/>
-        </w:rPr>
-        <w:t xml:space="preserve"> &lt;&gt; null (i.e., there should be a rent in progress)</w:t>
-      </w:r>
-    </w:p>
-    <w:p>
-      <w:pPr>
-        <w:rPr>
-          <w:b/>
-          <w:bCs/>
-        </w:rPr>
-      </w:pPr>
-      <w:r>
-        <w:rPr>
-          <w:b/>
-          <w:bCs/>
-        </w:rPr>
-        <w:t>Post:</w:t>
-      </w:r>
-    </w:p>
-    <w:p>
-      <w:pPr>
-        <w:pStyle w:val="ListParagraph"/>
-        <w:numPr>
-          <w:ilvl w:val="0"/>
-          <w:numId w:val="9"/>
-        </w:numPr>
-        <w:rPr>
-          <w:rStyle w:val="Emphasis"/>
-        </w:rPr>
-      </w:pPr>
-      <w:proofErr w:type="spellStart"/>
-      <w:proofErr w:type="gramStart"/>
-      <w:r>
-        <w:rPr>
-          <w:rStyle w:val="Emphasis"/>
-        </w:rPr>
-        <w:t>t</w:t>
-      </w:r>
-      <w:r>
-        <w:rPr>
-          <w:rStyle w:val="Emphasis"/>
-        </w:rPr>
-        <w:t>ool.</w:t>
-      </w:r>
-      <w:r>
-        <w:rPr>
-          <w:rStyle w:val="Emphasis"/>
-        </w:rPr>
-        <w:t>currentR</w:t>
-      </w:r>
-      <w:r>
-        <w:rPr>
-          <w:rStyle w:val="Emphasis"/>
-        </w:rPr>
-        <w:t>ent.endTime</w:t>
-      </w:r>
-      <w:proofErr w:type="spellEnd"/>
-      <w:proofErr w:type="gramEnd"/>
-      <w:r>
-        <w:rPr>
-          <w:rStyle w:val="Emphasis"/>
-        </w:rPr>
-        <w:t xml:space="preserve"> </w:t>
-      </w:r>
-      <w:r>
-        <w:rPr>
-          <w:rStyle w:val="Emphasis"/>
-        </w:rPr>
-        <w:t>will become</w:t>
-      </w:r>
-      <w:r>
-        <w:rPr>
-          <w:rStyle w:val="Emphasis"/>
-        </w:rPr>
-        <w:t xml:space="preserve"> </w:t>
-      </w:r>
-      <w:proofErr w:type="spellStart"/>
-      <w:r>
-        <w:rPr>
-          <w:rStyle w:val="Emphasis"/>
-        </w:rPr>
-        <w:t>DateTime.now</w:t>
-      </w:r>
-      <w:proofErr w:type="spellEnd"/>
-      <w:r>
-        <w:rPr>
-          <w:rStyle w:val="Emphasis"/>
-        </w:rPr>
-        <w:t>()</w:t>
-      </w:r>
-    </w:p>
-    <w:p>
-      <w:pPr>
-        <w:pStyle w:val="ListParagraph"/>
-        <w:numPr>
-          <w:ilvl w:val="0"/>
-          <w:numId w:val="9"/>
-        </w:numPr>
-        <w:rPr>
-          <w:rStyle w:val="Emphasis"/>
-        </w:rPr>
-      </w:pPr>
-      <w:proofErr w:type="spellStart"/>
-      <w:proofErr w:type="gramStart"/>
-      <w:r>
-        <w:rPr>
-          <w:rStyle w:val="Emphasis"/>
-        </w:rPr>
-        <w:t>tool.isAvailable</w:t>
-      </w:r>
-      <w:proofErr w:type="spellEnd"/>
-      <w:proofErr w:type="gramEnd"/>
-      <w:r>
-        <w:rPr>
-          <w:rStyle w:val="Emphasis"/>
-        </w:rPr>
-        <w:t xml:space="preserve"> will become true</w:t>
-      </w:r>
-    </w:p>
-    <w:p>
-      <w:pPr>
-        <w:pStyle w:val="ListParagraph"/>
-        <w:numPr>
-          <w:ilvl w:val="0"/>
-          <w:numId w:val="9"/>
-        </w:numPr>
-        <w:rPr>
-          <w:rStyle w:val="Emphasis"/>
-        </w:rPr>
-      </w:pPr>
-      <w:proofErr w:type="spellStart"/>
-      <w:proofErr w:type="gramStart"/>
-      <w:r>
-        <w:rPr>
-          <w:rStyle w:val="Emphasis"/>
-        </w:rPr>
-        <w:t>tool.currentRentID</w:t>
-      </w:r>
-      <w:proofErr w:type="spellEnd"/>
-      <w:proofErr w:type="gramEnd"/>
-      <w:r>
-        <w:rPr>
-          <w:rStyle w:val="Emphasis"/>
-        </w:rPr>
-        <w:t xml:space="preserve"> will become null</w:t>
-      </w:r>
-    </w:p>
-    <w:p>
-      <w:pPr>
-        <w:pStyle w:val="ListParagraph"/>
-        <w:numPr>
-          <w:ilvl w:val="0"/>
-          <w:numId w:val="9"/>
-        </w:numPr>
-        <w:rPr>
-          <w:rStyle w:val="Emphasis"/>
-        </w:rPr>
-      </w:pPr>
-      <w:proofErr w:type="spellStart"/>
-      <w:proofErr w:type="gramStart"/>
-      <w:r>
-        <w:rPr>
-          <w:rStyle w:val="Emphasis"/>
-        </w:rPr>
-        <w:t>tool.acceptedRequest</w:t>
-      </w:r>
-      <w:r>
-        <w:rPr>
-          <w:rStyle w:val="Emphasis"/>
-        </w:rPr>
-        <w:t>.isArchived</w:t>
-      </w:r>
-      <w:proofErr w:type="spellEnd"/>
-      <w:proofErr w:type="gramEnd"/>
-      <w:r>
-        <w:rPr>
-          <w:rStyle w:val="Emphasis"/>
-        </w:rPr>
-        <w:t xml:space="preserve"> will become true</w:t>
-      </w:r>
-    </w:p>
-    <w:p>
-      <w:pPr>
-        <w:pStyle w:val="ListParagraph"/>
-        <w:numPr>
-          <w:ilvl w:val="0"/>
-          <w:numId w:val="9"/>
-        </w:numPr>
-        <w:rPr>
-          <w:rStyle w:val="Emphasis"/>
-        </w:rPr>
-      </w:pPr>
-      <w:proofErr w:type="spellStart"/>
-      <w:proofErr w:type="gramStart"/>
-      <w:r>
-        <w:rPr>
-          <w:rStyle w:val="Emphasis"/>
-        </w:rPr>
-        <w:t>tool.</w:t>
-      </w:r>
-      <w:r>
-        <w:rPr>
-          <w:rStyle w:val="Emphasis"/>
-        </w:rPr>
-        <w:t>acceptedRequestID</w:t>
-      </w:r>
-      <w:proofErr w:type="spellEnd"/>
-      <w:proofErr w:type="gramEnd"/>
-      <w:r>
-        <w:rPr>
-          <w:rStyle w:val="Emphasis"/>
-        </w:rPr>
-        <w:t xml:space="preserve"> will become null</w:t>
-      </w:r>
-    </w:p>
-    <w:p>
-      <w:pPr>
-        <w:pStyle w:val="ListParagraph"/>
-        <w:numPr>
-          <w:ilvl w:val="0"/>
-          <w:numId w:val="9"/>
-        </w:numPr>
-        <w:rPr>
-          <w:rStyle w:val="Emphasis"/>
-        </w:rPr>
-      </w:pPr>
-      <w:r>
-        <w:rPr>
-          <w:rStyle w:val="Emphasis"/>
-        </w:rPr>
-        <w:t>if an error occurred a string indicating the error will be returned.</w:t>
-      </w:r>
-    </w:p>
-    <w:p>
-      <w:r>
-        <w:t>---------------------------------------------------------</w:t>
-      </w:r>
-    </w:p>
-    <w:p>
-      <w:pPr>
-        <w:rPr>
-          <w:rStyle w:val="Emphasis"/>
-          <w:i w:val="0"/>
-          <w:iCs w:val="0"/>
-        </w:rPr>
-      </w:pPr>
-      <w:r>
-        <w:rPr>
-          <w:rStyle w:val="Emphasis"/>
-          <w:b/>
-          <w:bCs/>
-          <w:i w:val="0"/>
-          <w:iCs w:val="0"/>
-        </w:rPr>
-        <w:t>Context</w:t>
-      </w:r>
-      <w:r>
-        <w:rPr>
-          <w:rStyle w:val="Emphasis"/>
-          <w:i w:val="0"/>
-          <w:iCs w:val="0"/>
-        </w:rPr>
-        <w:t xml:space="preserve"> </w:t>
-      </w:r>
-      <w:proofErr w:type="gramStart"/>
-      <w:r>
-        <w:rPr>
-          <w:rStyle w:val="Emphasis"/>
-        </w:rPr>
-        <w:t>U</w:t>
-      </w:r>
-      <w:r>
-        <w:rPr>
-          <w:rStyle w:val="Emphasis"/>
-        </w:rPr>
-        <w:t>ser</w:t>
-      </w:r>
-      <w:r>
-        <w:rPr>
-          <w:rStyle w:val="Emphasis"/>
-        </w:rPr>
-        <w:t>::</w:t>
-      </w:r>
-      <w:proofErr w:type="gramEnd"/>
-      <w:r>
-        <w:rPr>
-          <w:rStyle w:val="Emphasis"/>
-        </w:rPr>
-        <w:t xml:space="preserve"> </w:t>
-      </w:r>
-      <w:proofErr w:type="spellStart"/>
-      <w:r>
-        <w:rPr>
-          <w:rStyle w:val="Emphasis"/>
-        </w:rPr>
-        <w:t>addReview</w:t>
-      </w:r>
-      <w:proofErr w:type="spellEnd"/>
-      <w:r>
-        <w:rPr>
-          <w:rStyle w:val="Emphasis"/>
-        </w:rPr>
-        <w:t>()</w:t>
-      </w:r>
-    </w:p>
-    <w:p>
-      <w:pPr>
-        <w:rPr>
-          <w:b/>
-          <w:bCs/>
-        </w:rPr>
-      </w:pPr>
-      <w:r>
-        <w:rPr>
-          <w:b/>
-          <w:bCs/>
-        </w:rPr>
-        <w:t>Pre:</w:t>
-      </w:r>
-    </w:p>
-    <w:p>
-      <w:pPr>
-        <w:pStyle w:val="ListParagraph"/>
-        <w:numPr>
-          <w:ilvl w:val="0"/>
-          <w:numId w:val="9"/>
-        </w:numPr>
-        <w:rPr>
-          <w:rStyle w:val="Emphasis"/>
-        </w:rPr>
-      </w:pPr>
-      <w:proofErr w:type="spellStart"/>
-      <w:proofErr w:type="gramStart"/>
-      <w:r>
-        <w:rPr>
-          <w:rStyle w:val="Emphasis"/>
-        </w:rPr>
-        <w:t>user.hadAPreviousRent</w:t>
-      </w:r>
-      <w:proofErr w:type="spellEnd"/>
-      <w:proofErr w:type="gramEnd"/>
-      <w:r>
-        <w:rPr>
-          <w:rStyle w:val="Emphasis"/>
-        </w:rPr>
-        <w:t>(target) == true</w:t>
-      </w:r>
-    </w:p>
-    <w:p>
-      <w:pPr>
-        <w:rPr>
-          <w:b/>
-          <w:bCs/>
-        </w:rPr>
-      </w:pPr>
-      <w:r>
-        <w:rPr>
-          <w:b/>
-          <w:bCs/>
-        </w:rPr>
-        <w:t>Post:</w:t>
-      </w:r>
-    </w:p>
-    <w:p>
-      <w:pPr>
-        <w:pStyle w:val="ListParagraph"/>
-        <w:numPr>
-          <w:ilvl w:val="0"/>
-          <w:numId w:val="9"/>
-        </w:numPr>
-        <w:rPr>
-          <w:rStyle w:val="Emphasis"/>
-        </w:rPr>
-      </w:pPr>
-      <w:r>
-        <w:rPr>
-          <w:rStyle w:val="Emphasis"/>
-        </w:rPr>
-        <w:t>a new Review object, review, will be created</w:t>
-      </w:r>
-    </w:p>
-    <w:p>
-      <w:pPr>
-        <w:pStyle w:val="ListParagraph"/>
-        <w:numPr>
-          <w:ilvl w:val="0"/>
-          <w:numId w:val="9"/>
-        </w:numPr>
-        <w:rPr>
-          <w:rStyle w:val="Emphasis"/>
-        </w:rPr>
-      </w:pPr>
-      <w:r>
-        <w:rPr>
-          <w:rStyle w:val="Emphasis"/>
-        </w:rPr>
-        <w:t>review will be linked to user</w:t>
-      </w:r>
-    </w:p>
-    <w:p>
-      <w:pPr>
-        <w:pStyle w:val="ListParagraph"/>
-        <w:numPr>
-          <w:ilvl w:val="0"/>
-          <w:numId w:val="9"/>
-        </w:numPr>
-        <w:rPr>
-          <w:rStyle w:val="Emphasis"/>
-        </w:rPr>
-      </w:pPr>
-      <w:r>
-        <w:rPr>
-          <w:rStyle w:val="Emphasis"/>
-        </w:rPr>
-        <w:t>review will be linked to target</w:t>
-      </w:r>
-    </w:p>
-    <w:p>
-      <w:pPr>
-        <w:pStyle w:val="ListParagraph"/>
-        <w:numPr>
-          <w:ilvl w:val="0"/>
-          <w:numId w:val="9"/>
-        </w:numPr>
-        <w:spacing w:line="256" w:lineRule="auto"/>
-        <w:rPr>
-          <w:rStyle w:val="Emphasis"/>
-        </w:rPr>
-      </w:pPr>
-      <w:r>
-        <w:rPr>
-          <w:rStyle w:val="Emphasis"/>
-        </w:rPr>
-        <w:t xml:space="preserve">if the operation succeeded the </w:t>
-      </w:r>
-      <w:r>
-        <w:rPr>
-          <w:rStyle w:val="Emphasis"/>
-        </w:rPr>
-        <w:t>Review</w:t>
-      </w:r>
-      <w:r>
-        <w:rPr>
-          <w:rStyle w:val="Emphasis"/>
-        </w:rPr>
-        <w:t xml:space="preserve"> object’s document-reference will be returned.</w:t>
-      </w:r>
-    </w:p>
-    <w:p>
-      <w:pPr>
-        <w:pStyle w:val="ListParagraph"/>
-        <w:numPr>
-          <w:ilvl w:val="0"/>
-          <w:numId w:val="9"/>
-        </w:numPr>
-        <w:spacing w:line="256" w:lineRule="auto"/>
-        <w:rPr>
-          <w:rStyle w:val="Emphasis"/>
-        </w:rPr>
-      </w:pPr>
-      <w:r>
-        <w:rPr>
-          <w:rStyle w:val="Emphasis"/>
-        </w:rPr>
-        <w:t>otherwise (if an error occurred) a string indicating the error will be returned.</w:t>
-      </w:r>
-    </w:p>
-    <w:p>
-      <w:r>
-        <w:t>---------------------------------------------------------</w:t>
-      </w:r>
-    </w:p>
-    <w:p>
-      <w:pPr>
-        <w:rPr>
-          <w:rStyle w:val="Emphasis"/>
-        </w:rPr>
-      </w:pPr>
-      <w:r>
-        <w:rPr>
-          <w:rStyle w:val="Emphasis"/>
-          <w:b/>
-          <w:bCs/>
-          <w:i w:val="0"/>
-          <w:iCs w:val="0"/>
-        </w:rPr>
-        <w:t>Context</w:t>
-      </w:r>
-      <w:r>
-        <w:rPr>
-          <w:rStyle w:val="Emphasis"/>
-          <w:i w:val="0"/>
-          <w:iCs w:val="0"/>
-        </w:rPr>
-        <w:t xml:space="preserve"> </w:t>
-      </w:r>
-      <w:proofErr w:type="gramStart"/>
-      <w:r>
-        <w:rPr>
-          <w:rStyle w:val="Emphasis"/>
-        </w:rPr>
-        <w:t>User::</w:t>
-      </w:r>
-      <w:proofErr w:type="gramEnd"/>
-      <w:r>
-        <w:rPr>
-          <w:rStyle w:val="Emphasis"/>
-        </w:rPr>
-        <w:t xml:space="preserve"> </w:t>
-      </w:r>
-      <w:r>
-        <w:rPr>
-          <w:rStyle w:val="Emphasis"/>
-        </w:rPr>
         <w:t>ban()</w:t>
       </w:r>
     </w:p>
@@ -3273,7 +3257,6 @@
           <w:b/>
           <w:bCs/>
         </w:rPr>
-        <w:lastRenderedPageBreak/>
         <w:t>Pre:</w:t>
       </w:r>
     </w:p>
@@ -4459,15 +4442,6 @@
   </w:num>
   <w:num w:numId="10">
     <w:abstractNumId w:val="6"/>
-    <w:lvlOverride w:ilvl="0"/>
-    <w:lvlOverride w:ilvl="1"/>
-    <w:lvlOverride w:ilvl="2"/>
-    <w:lvlOverride w:ilvl="3"/>
-    <w:lvlOverride w:ilvl="4"/>
-    <w:lvlOverride w:ilvl="5"/>
-    <w:lvlOverride w:ilvl="6"/>
-    <w:lvlOverride w:ilvl="7"/>
-    <w:lvlOverride w:ilvl="8"/>
   </w:num>
 </w:numbering>
 </file>

</xml_diff>